<commit_message>
settings implemented in app interrupts implemented in all devices sync schedule routine begun
</commit_message>
<xml_diff>
--- a/Smart_Hub_Code/Smart Hub Guide.docx
+++ b/Smart_Hub_Code/Smart Hub Guide.docx
@@ -661,6 +661,15 @@
       <w:pPr>
         <w:pStyle w:val="ListParagraph"/>
         <w:numPr>
+          <w:ilvl w:val="1"/>
+          <w:numId w:val="2"/>
+        </w:numPr>
+      </w:pPr>
+    </w:p>
+    <w:p>
+      <w:pPr>
+        <w:pStyle w:val="ListParagraph"/>
+        <w:numPr>
           <w:ilvl w:val="0"/>
           <w:numId w:val="2"/>
         </w:numPr>
@@ -1228,10 +1237,7 @@
               <w:jc w:val="center"/>
             </w:pPr>
             <w:r>
-              <w:t>P</w:t>
-            </w:r>
-            <w:r>
-              <w:t>ar. 2</w:t>
+              <w:t>Par. 2</w:t>
             </w:r>
           </w:p>
         </w:tc>
@@ -1879,6 +1885,7 @@
     <w:lsdException w:name="HTML Sample" w:semiHidden="1" w:unhideWhenUsed="1"/>
     <w:lsdException w:name="HTML Typewriter" w:semiHidden="1" w:unhideWhenUsed="1"/>
     <w:lsdException w:name="HTML Variable" w:semiHidden="1" w:unhideWhenUsed="1"/>
+    <w:lsdException w:name="Normal Table" w:semiHidden="1" w:unhideWhenUsed="1"/>
     <w:lsdException w:name="annotation subject" w:semiHidden="1" w:unhideWhenUsed="1"/>
     <w:lsdException w:name="No List" w:semiHidden="1" w:unhideWhenUsed="1"/>
     <w:lsdException w:name="Outline List 1" w:semiHidden="1" w:unhideWhenUsed="1"/>
@@ -1925,8 +1932,10 @@
     <w:lsdException w:name="Table Subtle 2" w:semiHidden="1" w:unhideWhenUsed="1"/>
     <w:lsdException w:name="Table Web 1" w:semiHidden="1" w:unhideWhenUsed="1"/>
     <w:lsdException w:name="Table Web 2" w:semiHidden="1" w:unhideWhenUsed="1"/>
+    <w:lsdException w:name="Table Web 3" w:semiHidden="1" w:unhideWhenUsed="1"/>
     <w:lsdException w:name="Balloon Text" w:semiHidden="1" w:unhideWhenUsed="1"/>
     <w:lsdException w:name="Table Grid" w:uiPriority="39"/>
+    <w:lsdException w:name="Table Theme" w:semiHidden="1" w:unhideWhenUsed="1"/>
     <w:lsdException w:name="Placeholder Text" w:semiHidden="1"/>
     <w:lsdException w:name="No Spacing" w:uiPriority="1" w:qFormat="1"/>
     <w:lsdException w:name="Light Shading" w:uiPriority="60"/>

</xml_diff>

<commit_message>
schedule received and parsed and stored into memory
</commit_message>
<xml_diff>
--- a/Smart_Hub_Code/Smart Hub Guide.docx
+++ b/Smart_Hub_Code/Smart Hub Guide.docx
@@ -56,7 +56,6 @@
             <w:pPr>
               <w:jc w:val="center"/>
             </w:pPr>
-            <w:proofErr w:type="spellStart"/>
             <w:r>
               <w:rPr>
                 <w:b/>
@@ -64,7 +63,6 @@
               </w:rPr>
               <w:t>Addr</w:t>
             </w:r>
-            <w:proofErr w:type="spellEnd"/>
             <w:r>
               <w:t>.</w:t>
             </w:r>
@@ -473,11 +471,9 @@
             <w:pPr>
               <w:jc w:val="center"/>
             </w:pPr>
-            <w:proofErr w:type="spellStart"/>
             <w:r>
               <w:t>i</w:t>
             </w:r>
-            <w:proofErr w:type="spellEnd"/>
           </w:p>
         </w:tc>
         <w:tc>
@@ -622,15 +618,7 @@
         </w:numPr>
       </w:pPr>
       <w:r>
-        <w:t xml:space="preserve">Address 0 represents </w:t>
-      </w:r>
-      <w:proofErr w:type="gramStart"/>
-      <w:r>
-        <w:t>whether or not</w:t>
-      </w:r>
-      <w:proofErr w:type="gramEnd"/>
-      <w:r>
-        <w:t xml:space="preserve"> the hub has valid network credentials stored</w:t>
+        <w:t>Address 0 represents whether or not the hub has valid network credentials stored</w:t>
       </w:r>
     </w:p>
     <w:p>
@@ -678,15 +666,7 @@
         <w:t>Address 1 hold</w:t>
       </w:r>
       <w:r>
-        <w:t xml:space="preserve">s the </w:t>
-      </w:r>
-      <w:proofErr w:type="gramStart"/>
-      <w:r>
-        <w:t>amount</w:t>
-      </w:r>
-      <w:proofErr w:type="gramEnd"/>
-      <w:r>
-        <w:t xml:space="preserve"> of characters in the SSID (n)</w:t>
+        <w:t>s the amount of characters in the SSID (n)</w:t>
       </w:r>
     </w:p>
     <w:p>
@@ -728,15 +708,7 @@
         <w:t>Address n+2 holds the</w:t>
       </w:r>
       <w:r>
-        <w:t xml:space="preserve"> </w:t>
-      </w:r>
-      <w:proofErr w:type="gramStart"/>
-      <w:r>
-        <w:t>amount</w:t>
-      </w:r>
-      <w:proofErr w:type="gramEnd"/>
-      <w:r>
-        <w:t xml:space="preserve"> of characters in the password (m)</w:t>
+        <w:t xml:space="preserve"> amount of characters in the password (m)</w:t>
       </w:r>
     </w:p>
     <w:p>
@@ -850,7 +822,6 @@
             <w:pPr>
               <w:jc w:val="center"/>
             </w:pPr>
-            <w:proofErr w:type="spellStart"/>
             <w:r>
               <w:rPr>
                 <w:b/>
@@ -858,7 +829,6 @@
               </w:rPr>
               <w:t>Addr</w:t>
             </w:r>
-            <w:proofErr w:type="spellEnd"/>
             <w:r>
               <w:t>.</w:t>
             </w:r>
@@ -1078,11 +1048,9 @@
             <w:pPr>
               <w:jc w:val="center"/>
             </w:pPr>
-            <w:proofErr w:type="spellStart"/>
             <w:r>
               <w:t>DoW</w:t>
             </w:r>
-            <w:proofErr w:type="spellEnd"/>
           </w:p>
         </w:tc>
         <w:tc>
@@ -1164,11 +1132,9 @@
             <w:pPr>
               <w:jc w:val="center"/>
             </w:pPr>
-            <w:proofErr w:type="spellStart"/>
             <w:r>
               <w:t>DoW</w:t>
             </w:r>
-            <w:proofErr w:type="spellEnd"/>
           </w:p>
         </w:tc>
         <w:tc>
@@ -1368,7 +1334,7 @@
               <w:jc w:val="center"/>
             </w:pPr>
             <w:r>
-              <w:t>5</w:t>
+              <w:t>S</w:t>
             </w:r>
           </w:p>
         </w:tc>
@@ -1453,6 +1419,211 @@
             </w:pPr>
             <w:r>
               <w:t>X</w:t>
+            </w:r>
+          </w:p>
+        </w:tc>
+      </w:tr>
+      <w:tr>
+        <w:tc>
+          <w:tcPr>
+            <w:tcW w:w="795" w:type="dxa"/>
+          </w:tcPr>
+          <w:p>
+            <w:pPr>
+              <w:jc w:val="center"/>
+              <w:rPr>
+                <w:b/>
+                <w:bCs/>
+              </w:rPr>
+            </w:pPr>
+            <w:r>
+              <w:rPr>
+                <w:b/>
+                <w:bCs/>
+              </w:rPr>
+              <w:t>Type</w:t>
+            </w:r>
+          </w:p>
+        </w:tc>
+        <w:tc>
+          <w:tcPr>
+            <w:tcW w:w="710" w:type="dxa"/>
+            <w:shd w:val="clear" w:color="auto" w:fill="FFF2CC" w:themeFill="accent4" w:themeFillTint="33"/>
+          </w:tcPr>
+          <w:p>
+            <w:pPr>
+              <w:jc w:val="center"/>
+            </w:pPr>
+            <w:r>
+              <w:t>Char</w:t>
+            </w:r>
+          </w:p>
+        </w:tc>
+        <w:tc>
+          <w:tcPr>
+            <w:tcW w:w="710" w:type="dxa"/>
+            <w:shd w:val="clear" w:color="auto" w:fill="FFF2CC" w:themeFill="accent4" w:themeFillTint="33"/>
+          </w:tcPr>
+          <w:p>
+            <w:pPr>
+              <w:jc w:val="center"/>
+            </w:pPr>
+            <w:r>
+              <w:t>Int</w:t>
+            </w:r>
+          </w:p>
+        </w:tc>
+        <w:tc>
+          <w:tcPr>
+            <w:tcW w:w="630" w:type="dxa"/>
+            <w:shd w:val="clear" w:color="auto" w:fill="FFF2CC" w:themeFill="accent4" w:themeFillTint="33"/>
+          </w:tcPr>
+          <w:p>
+            <w:pPr>
+              <w:jc w:val="center"/>
+            </w:pPr>
+            <w:r>
+              <w:t>Int</w:t>
+            </w:r>
+          </w:p>
+        </w:tc>
+        <w:tc>
+          <w:tcPr>
+            <w:tcW w:w="648" w:type="dxa"/>
+            <w:shd w:val="clear" w:color="auto" w:fill="FFF2CC" w:themeFill="accent4" w:themeFillTint="33"/>
+          </w:tcPr>
+          <w:p>
+            <w:pPr>
+              <w:jc w:val="center"/>
+            </w:pPr>
+            <w:r>
+              <w:t>Char</w:t>
+            </w:r>
+          </w:p>
+        </w:tc>
+        <w:tc>
+          <w:tcPr>
+            <w:tcW w:w="778" w:type="dxa"/>
+            <w:shd w:val="clear" w:color="auto" w:fill="FFF2CC" w:themeFill="accent4" w:themeFillTint="33"/>
+          </w:tcPr>
+          <w:p>
+            <w:pPr>
+              <w:jc w:val="center"/>
+            </w:pPr>
+            <w:r>
+              <w:t>Int</w:t>
+            </w:r>
+          </w:p>
+        </w:tc>
+        <w:tc>
+          <w:tcPr>
+            <w:tcW w:w="782" w:type="dxa"/>
+            <w:shd w:val="clear" w:color="auto" w:fill="FFF2CC" w:themeFill="accent4" w:themeFillTint="33"/>
+          </w:tcPr>
+          <w:p>
+            <w:pPr>
+              <w:jc w:val="center"/>
+            </w:pPr>
+            <w:r>
+              <w:t>Int</w:t>
+            </w:r>
+          </w:p>
+        </w:tc>
+        <w:tc>
+          <w:tcPr>
+            <w:tcW w:w="664" w:type="dxa"/>
+            <w:shd w:val="clear" w:color="auto" w:fill="DEEAF6" w:themeFill="accent5" w:themeFillTint="33"/>
+          </w:tcPr>
+          <w:p>
+            <w:pPr>
+              <w:jc w:val="center"/>
+            </w:pPr>
+            <w:r>
+              <w:t>Char</w:t>
+            </w:r>
+          </w:p>
+        </w:tc>
+        <w:tc>
+          <w:tcPr>
+            <w:tcW w:w="696" w:type="dxa"/>
+            <w:shd w:val="clear" w:color="auto" w:fill="DEEAF6" w:themeFill="accent5" w:themeFillTint="33"/>
+          </w:tcPr>
+          <w:p>
+            <w:pPr>
+              <w:jc w:val="center"/>
+            </w:pPr>
+            <w:r>
+              <w:t>Int</w:t>
+            </w:r>
+          </w:p>
+        </w:tc>
+        <w:tc>
+          <w:tcPr>
+            <w:tcW w:w="571" w:type="dxa"/>
+            <w:shd w:val="clear" w:color="auto" w:fill="DEEAF6" w:themeFill="accent5" w:themeFillTint="33"/>
+          </w:tcPr>
+          <w:p>
+            <w:pPr>
+              <w:jc w:val="center"/>
+            </w:pPr>
+            <w:r>
+              <w:t>Int</w:t>
+            </w:r>
+          </w:p>
+        </w:tc>
+        <w:tc>
+          <w:tcPr>
+            <w:tcW w:w="648" w:type="dxa"/>
+            <w:shd w:val="clear" w:color="auto" w:fill="DEEAF6" w:themeFill="accent5" w:themeFillTint="33"/>
+          </w:tcPr>
+          <w:p>
+            <w:pPr>
+              <w:jc w:val="center"/>
+            </w:pPr>
+            <w:r>
+              <w:t>Char</w:t>
+            </w:r>
+          </w:p>
+        </w:tc>
+        <w:tc>
+          <w:tcPr>
+            <w:tcW w:w="777" w:type="dxa"/>
+            <w:shd w:val="clear" w:color="auto" w:fill="DEEAF6" w:themeFill="accent5" w:themeFillTint="33"/>
+          </w:tcPr>
+          <w:p>
+            <w:pPr>
+              <w:jc w:val="center"/>
+            </w:pPr>
+            <w:r>
+              <w:t>Int</w:t>
+            </w:r>
+          </w:p>
+        </w:tc>
+        <w:tc>
+          <w:tcPr>
+            <w:tcW w:w="935" w:type="dxa"/>
+            <w:shd w:val="clear" w:color="auto" w:fill="DEEAF6" w:themeFill="accent5" w:themeFillTint="33"/>
+          </w:tcPr>
+          <w:p>
+            <w:pPr>
+              <w:jc w:val="center"/>
+            </w:pPr>
+            <w:r>
+              <w:t>Int</w:t>
+            </w:r>
+          </w:p>
+        </w:tc>
+        <w:tc>
+          <w:tcPr>
+            <w:tcW w:w="916" w:type="dxa"/>
+            <w:shd w:val="clear" w:color="auto" w:fill="FBE4D5" w:themeFill="accent2" w:themeFillTint="33"/>
+          </w:tcPr>
+          <w:p>
+            <w:pPr>
+              <w:jc w:val="center"/>
+            </w:pPr>
+            <w:r>
+              <w:t>Char</w:t>
             </w:r>
           </w:p>
         </w:tc>

</xml_diff>